<commit_message>
Changed project script and added scream sound
</commit_message>
<xml_diff>
--- a/CleanWindScript_V1.docx
+++ b/CleanWindScript_V1.docx
@@ -89,7 +89,35 @@
           <w:sz w:val="24"/>
           <w:szCs w:val="24"/>
         </w:rPr>
-        <w:t>se sintam limpas e seguras – e assim nasce a CleanWind – “keeping you</w:t>
+        <w:t xml:space="preserve">se sintam limpas e seguras – e assim nasce a CleanWind </w:t>
+      </w:r>
+      <w:r>
+        <w:rPr>
+          <w:sz w:val="24"/>
+          <w:szCs w:val="24"/>
+        </w:rPr>
+        <w:t xml:space="preserve">sendo esta a sua missão </w:t>
+      </w:r>
+      <w:r>
+        <w:rPr>
+          <w:sz w:val="24"/>
+          <w:szCs w:val="24"/>
+        </w:rPr>
+        <w:t xml:space="preserve">– </w:t>
+      </w:r>
+      <w:r>
+        <w:rPr>
+          <w:sz w:val="24"/>
+          <w:szCs w:val="24"/>
+        </w:rPr>
+        <w:t xml:space="preserve"> </w:t>
+      </w:r>
+      <w:r>
+        <w:rPr>
+          <w:sz w:val="24"/>
+          <w:szCs w:val="24"/>
+        </w:rPr>
+        <w:t>“keeping you</w:t>
       </w:r>
       <w:r>
         <w:rPr>
@@ -138,7 +166,28 @@
           <w:sz w:val="24"/>
           <w:szCs w:val="24"/>
         </w:rPr>
-        <w:t>, criando um contentor próprio para a</w:t>
+        <w:t xml:space="preserve">, criando </w:t>
+      </w:r>
+      <w:r>
+        <w:rPr>
+          <w:sz w:val="24"/>
+          <w:szCs w:val="24"/>
+        </w:rPr>
+        <w:t>e distribuindo pelas ruas</w:t>
+      </w:r>
+      <w:r>
+        <w:rPr>
+          <w:sz w:val="24"/>
+          <w:szCs w:val="24"/>
+        </w:rPr>
+        <w:t xml:space="preserve"> </w:t>
+      </w:r>
+      <w:r>
+        <w:rPr>
+          <w:sz w:val="24"/>
+          <w:szCs w:val="24"/>
+        </w:rPr>
+        <w:t>um contentor próprio para a</w:t>
       </w:r>
       <w:r>
         <w:rPr>
@@ -173,7 +222,35 @@
           <w:sz w:val="24"/>
           <w:szCs w:val="24"/>
         </w:rPr>
-        <w:t xml:space="preserve"> possibilitando a lavagem de máscaras sociais na via pública, aquando da colocação de máquinas de lavagem rápida de pequeno porte.</w:t>
+        <w:t xml:space="preserve"> possibilitando a lavagem de máscaras sociais na via pública, aquando da</w:t>
+      </w:r>
+      <w:r>
+        <w:rPr>
+          <w:sz w:val="24"/>
+          <w:szCs w:val="24"/>
+        </w:rPr>
+        <w:t xml:space="preserve"> produção e</w:t>
+      </w:r>
+      <w:r>
+        <w:rPr>
+          <w:sz w:val="24"/>
+          <w:szCs w:val="24"/>
+        </w:rPr>
+        <w:t xml:space="preserve"> colocação </w:t>
+      </w:r>
+      <w:r>
+        <w:rPr>
+          <w:sz w:val="24"/>
+          <w:szCs w:val="24"/>
+        </w:rPr>
+        <w:t xml:space="preserve">em pontos-chave </w:t>
+      </w:r>
+      <w:r>
+        <w:rPr>
+          <w:sz w:val="24"/>
+          <w:szCs w:val="24"/>
+        </w:rPr>
+        <w:t>de máquinas de lavagem rápida de pequeno porte.</w:t>
       </w:r>
     </w:p>
     <w:p>
@@ -287,42 +364,70 @@
           <w:sz w:val="24"/>
           <w:szCs w:val="24"/>
         </w:rPr>
-        <w:t xml:space="preserve">- O posicionamento dos nossos produtos perante os nossos clientes é de que pretendem criar uma sensação de estabilidade e segurança para toda a gente sem exceção, aspeto importante para as autarquias que idealmente se preocupam com os seus habitantes – “mantém a tua cidade limpa e segura!”; são facilmente identificáveis pela sua marca e logótipo e pela facilidade de acesso aos mesmos; tendo em conta serem </w:t>
-      </w:r>
-      <w:r>
-        <w:rPr>
-          <w:sz w:val="24"/>
-          <w:szCs w:val="24"/>
-        </w:rPr>
-        <w:t xml:space="preserve">diferenciáveis </w:t>
-      </w:r>
-      <w:r>
-        <w:rPr>
-          <w:sz w:val="24"/>
-          <w:szCs w:val="24"/>
-        </w:rPr>
-        <w:t xml:space="preserve">e únicos nesta área de negócio, </w:t>
-      </w:r>
-      <w:r>
-        <w:rPr>
-          <w:sz w:val="24"/>
-          <w:szCs w:val="24"/>
-        </w:rPr>
-        <w:t>este posicionamento é original</w:t>
-      </w:r>
-      <w:r>
-        <w:rPr>
-          <w:sz w:val="24"/>
-          <w:szCs w:val="24"/>
-        </w:rPr>
-        <w:t xml:space="preserve">; </w:t>
-      </w:r>
-      <w:r>
-        <w:rPr>
-          <w:sz w:val="24"/>
-          <w:szCs w:val="24"/>
-        </w:rPr>
-        <w:t>é simples, credível e pertinente, tendo uma componente prática e diretamente relacionada com a melhoria das nossas vidas.</w:t>
+        <w:t xml:space="preserve">- </w:t>
+      </w:r>
+      <w:r>
+        <w:rPr>
+          <w:sz w:val="24"/>
+          <w:szCs w:val="24"/>
+        </w:rPr>
+        <w:t xml:space="preserve">O posicionamento </w:t>
+      </w:r>
+      <w:r>
+        <w:rPr>
+          <w:sz w:val="24"/>
+          <w:szCs w:val="24"/>
+        </w:rPr>
+        <w:t>da nossa empresa</w:t>
+      </w:r>
+      <w:r>
+        <w:rPr>
+          <w:sz w:val="24"/>
+          <w:szCs w:val="24"/>
+        </w:rPr>
+        <w:t xml:space="preserve"> perante os nossos clientes é de que pretende</w:t>
+      </w:r>
+      <w:r>
+        <w:rPr>
+          <w:sz w:val="24"/>
+          <w:szCs w:val="24"/>
+        </w:rPr>
+        <w:t xml:space="preserve"> </w:t>
+      </w:r>
+      <w:r>
+        <w:rPr>
+          <w:sz w:val="24"/>
+          <w:szCs w:val="24"/>
+        </w:rPr>
+        <w:t>criar uma sensação de estabilidade e segurança para toda a gente sem exceção</w:t>
+      </w:r>
+      <w:r>
+        <w:rPr>
+          <w:sz w:val="24"/>
+          <w:szCs w:val="24"/>
+        </w:rPr>
+        <w:t>,</w:t>
+      </w:r>
+      <w:r>
+        <w:rPr>
+          <w:sz w:val="24"/>
+          <w:szCs w:val="24"/>
+        </w:rPr>
+        <w:t xml:space="preserve"> </w:t>
+      </w:r>
+      <w:r>
+        <w:rPr>
+          <w:sz w:val="24"/>
+          <w:szCs w:val="24"/>
+        </w:rPr>
+        <w:t xml:space="preserve">mantendo as cidades limpas e seguras e contribuindo, assim, para </w:t>
+      </w:r>
+      <w:r>
+        <w:rPr>
+          <w:sz w:val="24"/>
+          <w:szCs w:val="24"/>
+        </w:rPr>
+        <w:t>a melhoria das nossas vidas.</w:t>
       </w:r>
     </w:p>
     <w:p>
@@ -438,37 +543,30 @@
           <w:sz w:val="24"/>
           <w:szCs w:val="24"/>
         </w:rPr>
-        <w:t xml:space="preserve">A nossa empresa destaca como elementos que contribuem para a criação de valor a inovação e essencialmente a conveniência e usabilidade dos produtos e pretende satisfazer com os seus produtos a necessidade social de preservação do ambiente e </w:t>
-      </w:r>
+        <w:t>A nossa empresa destaca como elementos que contribuem para a criação de valor a inovação e essencialmente a conveniência e usabilidade dos produtos e pretende satisfazer com os seus produtos a necessidade social de preservação do ambiente e física de aumento da estabilidade e segurança da comunidade com a lavagem e reciclagem das máscaras.</w:t>
+      </w:r>
+    </w:p>
+    <w:p>
+      <w:pPr>
+        <w:rPr>
+          <w:sz w:val="24"/>
+          <w:szCs w:val="24"/>
+        </w:rPr>
+      </w:pPr>
+    </w:p>
+    <w:p>
+      <w:pPr>
+        <w:rPr>
+          <w:sz w:val="24"/>
+          <w:szCs w:val="24"/>
+        </w:rPr>
+      </w:pPr>
       <w:r>
         <w:rPr>
           <w:sz w:val="24"/>
           <w:szCs w:val="24"/>
         </w:rPr>
         <w:lastRenderedPageBreak/>
-        <w:t>física de aumento da estabilidade e segurança da comunidade com a lavagem e reciclagem das máscaras.</w:t>
-      </w:r>
-    </w:p>
-    <w:p>
-      <w:pPr>
-        <w:rPr>
-          <w:sz w:val="24"/>
-          <w:szCs w:val="24"/>
-        </w:rPr>
-      </w:pPr>
-    </w:p>
-    <w:p>
-      <w:pPr>
-        <w:rPr>
-          <w:sz w:val="24"/>
-          <w:szCs w:val="24"/>
-        </w:rPr>
-      </w:pPr>
-      <w:r>
-        <w:rPr>
-          <w:sz w:val="24"/>
-          <w:szCs w:val="24"/>
-        </w:rPr>
         <w:t>Canais</w:t>
       </w:r>
     </w:p>
@@ -710,67 +808,60 @@
           <w:sz w:val="24"/>
           <w:szCs w:val="24"/>
         </w:rPr>
-        <w:t xml:space="preserve"> as matérias-primas e </w:t>
-      </w:r>
-      <w:r>
-        <w:rPr>
-          <w:sz w:val="24"/>
-          <w:szCs w:val="24"/>
-        </w:rPr>
-        <w:t>os nossos produtos</w:t>
-      </w:r>
-      <w:r>
-        <w:rPr>
-          <w:sz w:val="24"/>
-          <w:szCs w:val="24"/>
-        </w:rPr>
-        <w:t xml:space="preserve">, </w:t>
-      </w:r>
-      <w:r>
-        <w:rPr>
-          <w:sz w:val="24"/>
-          <w:szCs w:val="24"/>
-        </w:rPr>
-        <w:t>armazéns e edifícios de produção, para além da nossa marca e das pessoas, e por isso estes são os nossos recursos-chave.</w:t>
-      </w:r>
-    </w:p>
-    <w:p>
-      <w:pPr>
-        <w:rPr>
-          <w:sz w:val="24"/>
-          <w:szCs w:val="24"/>
-        </w:rPr>
-      </w:pPr>
-    </w:p>
-    <w:p>
-      <w:pPr>
-        <w:rPr>
-          <w:sz w:val="24"/>
-          <w:szCs w:val="24"/>
-        </w:rPr>
-      </w:pPr>
+        <w:t xml:space="preserve"> </w:t>
+      </w:r>
+      <w:r>
+        <w:rPr>
+          <w:sz w:val="24"/>
+          <w:szCs w:val="24"/>
+        </w:rPr>
+        <w:t>que, sendo o nosso modelo de negócio um aspeto revelador da originalidade da nossa empresa e da sua pertinência na atualidade, este acaba por se tornar um recurso-chave.</w:t>
+      </w:r>
+    </w:p>
+    <w:p>
+      <w:pPr>
+        <w:rPr>
+          <w:sz w:val="24"/>
+          <w:szCs w:val="24"/>
+        </w:rPr>
+      </w:pPr>
+    </w:p>
+    <w:p>
+      <w:pPr>
+        <w:rPr>
+          <w:sz w:val="24"/>
+          <w:szCs w:val="24"/>
+        </w:rPr>
+      </w:pPr>
+      <w:r>
+        <w:rPr>
+          <w:sz w:val="24"/>
+          <w:szCs w:val="24"/>
+        </w:rPr>
+        <w:t>Atividades-chave</w:t>
+      </w:r>
+    </w:p>
+    <w:p>
+      <w:pPr>
+        <w:rPr>
+          <w:sz w:val="24"/>
+          <w:szCs w:val="24"/>
+        </w:rPr>
+      </w:pPr>
+      <w:r>
+        <w:rPr>
+          <w:sz w:val="24"/>
+          <w:szCs w:val="24"/>
+        </w:rPr>
+        <w:t xml:space="preserve">- As atividades-chave da empresa estão relacionadas com a produção dos ecopontos e máquinas e a resolução de problemas, tendo em conta os produtos prestarem um </w:t>
+      </w:r>
       <w:r>
         <w:rPr>
           <w:sz w:val="24"/>
           <w:szCs w:val="24"/>
         </w:rPr>
         <w:lastRenderedPageBreak/>
-        <w:t>Atividades-chave</w:t>
-      </w:r>
-    </w:p>
-    <w:p>
-      <w:pPr>
-        <w:rPr>
-          <w:sz w:val="24"/>
-          <w:szCs w:val="24"/>
-        </w:rPr>
-      </w:pPr>
-      <w:r>
-        <w:rPr>
-          <w:sz w:val="24"/>
-          <w:szCs w:val="24"/>
-        </w:rPr>
-        <w:t xml:space="preserve">- As atividades-chave da empresa estão relacionadas com a produção dos ecopontos e máquinas e a resolução de problemas, tendo em conta os produtos prestarem um serviço comunitário </w:t>
+        <w:t xml:space="preserve">serviço comunitário </w:t>
       </w:r>
       <w:r>
         <w:rPr>

</xml_diff>